<commit_message>
Updated document templating guide to be more clear
</commit_message>
<xml_diff>
--- a/datamad2/tests/files/templates/document_template_test.docx
+++ b/datamad2/tests/files/templates/document_template_test.docx
@@ -18,6 +18,15 @@
     <w:p/>
     <w:sdt>
       <w:sdtPr>
+        <w:rPr>
+          <w:rFonts w:asciiTheme="minorHAnsi" w:eastAsiaTheme="minorHAnsi" w:hAnsiTheme="minorHAnsi" w:cstheme="minorBidi"/>
+          <w:b w:val="0"/>
+          <w:bCs w:val="0"/>
+          <w:color w:val="auto"/>
+          <w:sz w:val="24"/>
+          <w:szCs w:val="24"/>
+          <w:lang w:val="en-GB"/>
+        </w:rPr>
         <w:id w:val="2038704946"/>
         <w:docPartObj>
           <w:docPartGallery w:val="Table of Contents"/>
@@ -26,12 +35,7 @@
       </w:sdtPr>
       <w:sdtEndPr>
         <w:rPr>
-          <w:rFonts w:asciiTheme="minorHAnsi" w:eastAsiaTheme="minorHAnsi" w:hAnsiTheme="minorHAnsi" w:cstheme="minorBidi"/>
           <w:noProof/>
-          <w:color w:val="auto"/>
-          <w:sz w:val="24"/>
-          <w:szCs w:val="24"/>
-          <w:lang w:val="en-GB"/>
         </w:rPr>
       </w:sdtEndPr>
       <w:sdtContent>
@@ -958,21 +962,7 @@
                 <w:rStyle w:val="Hyperlink"/>
                 <w:noProof/>
               </w:rPr>
-              <w:t>Model Sou</w:t>
-            </w:r>
-            <w:r>
-              <w:rPr>
-                <w:rStyle w:val="Hyperlink"/>
-                <w:noProof/>
-              </w:rPr>
-              <w:t>r</w:t>
-            </w:r>
-            <w:r>
-              <w:rPr>
-                <w:rStyle w:val="Hyperlink"/>
-                <w:noProof/>
-              </w:rPr>
-              <w:t>ce Data Product</w:t>
+              <w:t>Model Source Data Product</w:t>
             </w:r>
             <w:r>
               <w:rPr>
@@ -1256,11 +1246,19 @@
       <w:pPr>
         <w:pStyle w:val="Heading1"/>
       </w:pPr>
-      <w:bookmarkStart w:id="0" w:name="_Toc54620031"/>
+      <w:bookmarkStart w:id="0" w:name="_Model_Source_Data"/>
+      <w:bookmarkStart w:id="1" w:name="_Physical_Data_Product"/>
+      <w:bookmarkStart w:id="2" w:name="_Hard-copy_Data_Product"/>
+      <w:bookmarkStart w:id="3" w:name="_Third_Party_Data"/>
+      <w:bookmarkStart w:id="4" w:name="_Toc54620031"/>
+      <w:bookmarkEnd w:id="0"/>
+      <w:bookmarkEnd w:id="1"/>
+      <w:bookmarkEnd w:id="2"/>
+      <w:bookmarkEnd w:id="3"/>
       <w:r>
         <w:t>Introduction</w:t>
       </w:r>
-      <w:bookmarkEnd w:id="0"/>
+      <w:bookmarkEnd w:id="4"/>
     </w:p>
     <w:p/>
     <w:p>
@@ -1285,13 +1283,7 @@
         <w:t xml:space="preserve">More detailed documentation can be found </w:t>
       </w:r>
       <w:r>
-        <w:t>h</w:t>
-      </w:r>
-      <w:r>
-        <w:t>e</w:t>
-      </w:r>
-      <w:r>
-        <w:t>re</w:t>
+        <w:t>here</w:t>
       </w:r>
       <w:r>
         <w:t xml:space="preserve"> (</w:t>
@@ -1301,31 +1293,7 @@
           <w:rPr>
             <w:rStyle w:val="Hyperlink"/>
           </w:rPr>
-          <w:t>https://docx</w:t>
-        </w:r>
-        <w:r>
-          <w:rPr>
-            <w:rStyle w:val="Hyperlink"/>
-          </w:rPr>
-          <w:t>t</w:t>
-        </w:r>
-        <w:r>
-          <w:rPr>
-            <w:rStyle w:val="Hyperlink"/>
-          </w:rPr>
-          <w:t>pl.readthedocs.io/en/la</w:t>
-        </w:r>
-        <w:r>
-          <w:rPr>
-            <w:rStyle w:val="Hyperlink"/>
-          </w:rPr>
-          <w:t>t</w:t>
-        </w:r>
-        <w:r>
-          <w:rPr>
-            <w:rStyle w:val="Hyperlink"/>
-          </w:rPr>
-          <w:t>est/)</w:t>
+          <w:t>https://docxtpl.readthedocs.io/en/latest/)</w:t>
         </w:r>
       </w:hyperlink>
       <w:r>
@@ -1414,12 +1382,24 @@
     <w:p>
       <w:pPr>
         <w:pStyle w:val="Heading1"/>
+        <w:sectPr>
+          <w:pgSz w:w="11900" w:h="16840"/>
+          <w:pgMar w:top="1440" w:right="1440" w:bottom="1440" w:left="1440" w:header="708" w:footer="708" w:gutter="0"/>
+          <w:cols w:space="708"/>
+          <w:docGrid w:linePitch="360"/>
+        </w:sectPr>
       </w:pPr>
-      <w:bookmarkStart w:id="1" w:name="_Toc54620032"/>
-      <w:r>
+      <w:bookmarkStart w:id="5" w:name="_Toc54620032"/>
+    </w:p>
+    <w:p>
+      <w:pPr>
+        <w:pStyle w:val="Heading1"/>
+      </w:pPr>
+      <w:r>
+        <w:lastRenderedPageBreak/>
         <w:t>Formatting</w:t>
       </w:r>
-      <w:bookmarkEnd w:id="1"/>
+      <w:bookmarkEnd w:id="5"/>
     </w:p>
     <w:p/>
     <w:p>
@@ -1547,7 +1527,6 @@
               <w:jc w:val="center"/>
             </w:pPr>
             <w:r>
-              <w:lastRenderedPageBreak/>
               <w:t>Italic</w:t>
             </w:r>
           </w:p>
@@ -1823,9 +1802,21 @@
     <w:p>
       <w:pPr>
         <w:pStyle w:val="Heading1"/>
+        <w:sectPr>
+          <w:pgSz w:w="11900" w:h="16840"/>
+          <w:pgMar w:top="1440" w:right="1440" w:bottom="1440" w:left="1440" w:header="708" w:footer="708" w:gutter="0"/>
+          <w:cols w:space="708"/>
+          <w:docGrid w:linePitch="360"/>
+        </w:sectPr>
       </w:pPr>
-      <w:bookmarkStart w:id="2" w:name="_Toc54620033"/>
-      <w:r>
+      <w:bookmarkStart w:id="6" w:name="_Toc54620033"/>
+    </w:p>
+    <w:p>
+      <w:pPr>
+        <w:pStyle w:val="Heading1"/>
+      </w:pPr>
+      <w:r>
+        <w:lastRenderedPageBreak/>
         <w:t>Loops</w:t>
       </w:r>
       <w:r>
@@ -1837,7 +1828,7 @@
       <w:r>
         <w:t xml:space="preserve"> and tables</w:t>
       </w:r>
-      <w:bookmarkEnd w:id="2"/>
+      <w:bookmarkEnd w:id="6"/>
     </w:p>
     <w:p/>
     <w:p>
@@ -1881,11 +1872,11 @@
       <w:pPr>
         <w:pStyle w:val="Heading3"/>
       </w:pPr>
-      <w:bookmarkStart w:id="3" w:name="_Toc54620034"/>
+      <w:bookmarkStart w:id="7" w:name="_Toc54620034"/>
       <w:r>
         <w:t>Paragraphs</w:t>
       </w:r>
-      <w:bookmarkEnd w:id="3"/>
+      <w:bookmarkEnd w:id="7"/>
     </w:p>
     <w:p>
       <w:pPr>
@@ -1944,24 +1935,79 @@
       <w:pPr>
         <w:pStyle w:val="Heading3"/>
       </w:pPr>
-      <w:bookmarkStart w:id="4" w:name="_Toc54620035"/>
+      <w:bookmarkStart w:id="8" w:name="_Toc54620035"/>
       <w:r>
         <w:t>Table rows</w:t>
       </w:r>
-      <w:bookmarkEnd w:id="4"/>
+      <w:bookmarkEnd w:id="8"/>
+    </w:p>
+    <w:p/>
+    <w:p>
+      <w:r>
+        <w:t xml:space="preserve">Table rows can be created with a loop. Make sure to use the </w:t>
+      </w:r>
+      <w:r>
+        <w:rPr>
+          <w:b/>
+          <w:bCs/>
+        </w:rPr>
+        <w:t>tr</w:t>
+      </w:r>
+      <w:r>
+        <w:t xml:space="preserve"> syntax as explained in the docx-</w:t>
+      </w:r>
+      <w:proofErr w:type="spellStart"/>
+      <w:r>
+        <w:t>tpl</w:t>
+      </w:r>
+      <w:proofErr w:type="spellEnd"/>
+      <w:r>
+        <w:t xml:space="preserve"> documentation (</w:t>
+      </w:r>
+      <w:hyperlink r:id="rId13" w:anchor="extensions" w:history="1">
+        <w:r>
+          <w:rPr>
+            <w:rStyle w:val="Hyperlink"/>
+          </w:rPr>
+          <w:t>https://docxtpl.readthedocs.io/en/latest/#extensions</w:t>
+        </w:r>
+      </w:hyperlink>
+      <w:r>
+        <w:t xml:space="preserve">). The tags with the </w:t>
+      </w:r>
+      <w:r>
+        <w:rPr>
+          <w:b/>
+          <w:bCs/>
+        </w:rPr>
+        <w:t>tr</w:t>
+      </w:r>
+      <w:r>
+        <w:t xml:space="preserve"> will be deleted in the final result. </w:t>
+      </w:r>
+    </w:p>
+    <w:p/>
+    <w:p>
+      <w:r>
+        <w:t>Add an extra row above and below where you want to place the templated content. You can merge the columns to make it clearer when reading again.</w:t>
+      </w:r>
+    </w:p>
+    <w:p/>
+    <w:p>
+      <w:r>
+        <w:t>The below example will loop through a list of items and put the values in the columns.</w:t>
+      </w:r>
     </w:p>
     <w:p/>
     <w:tbl>
       <w:tblPr>
         <w:tblStyle w:val="GridTable1Light"/>
-        <w:tblW w:w="18020" w:type="dxa"/>
+        <w:tblW w:w="0" w:type="auto"/>
         <w:tblLook w:val="04A0" w:firstRow="1" w:lastRow="0" w:firstColumn="1" w:lastColumn="0" w:noHBand="0" w:noVBand="1"/>
       </w:tblPr>
       <w:tblGrid>
-        <w:gridCol w:w="4505"/>
-        <w:gridCol w:w="4505"/>
-        <w:gridCol w:w="4505"/>
-        <w:gridCol w:w="4505"/>
+        <w:gridCol w:w="4531"/>
+        <w:gridCol w:w="4479"/>
       </w:tblGrid>
       <w:tr>
         <w:trPr>
@@ -1970,23 +2016,115 @@
         <w:tc>
           <w:tcPr>
             <w:cnfStyle w:val="001000000000" w:firstRow="0" w:lastRow="0" w:firstColumn="1" w:lastColumn="0" w:oddVBand="0" w:evenVBand="0" w:oddHBand="0" w:evenHBand="0" w:firstRowFirstColumn="0" w:firstRowLastColumn="0" w:lastRowFirstColumn="0" w:lastRowLastColumn="0"/>
+            <w:tcW w:w="4531" w:type="dxa"/>
+          </w:tcPr>
+          <w:p>
+            <w:r>
+              <w:t xml:space="preserve">Col1 </w:t>
+            </w:r>
+          </w:p>
+        </w:tc>
+        <w:tc>
+          <w:tcPr>
+            <w:tcW w:w="4479" w:type="dxa"/>
+          </w:tcPr>
+          <w:p>
+            <w:pPr>
+              <w:cnfStyle w:val="100000000000" w:firstRow="1" w:lastRow="0" w:firstColumn="0" w:lastColumn="0" w:oddVBand="0" w:evenVBand="0" w:oddHBand="0" w:evenHBand="0" w:firstRowFirstColumn="0" w:firstRowLastColumn="0" w:lastRowFirstColumn="0" w:lastRowLastColumn="0"/>
+            </w:pPr>
+            <w:r>
+              <w:t>Col2</w:t>
+            </w:r>
+          </w:p>
+        </w:tc>
+      </w:tr>
+      <w:tr>
+        <w:tc>
+          <w:tcPr>
+            <w:cnfStyle w:val="001000000000" w:firstRow="0" w:lastRow="0" w:firstColumn="1" w:lastColumn="0" w:oddVBand="0" w:evenVBand="0" w:oddHBand="0" w:evenHBand="0" w:firstRowFirstColumn="0" w:firstRowLastColumn="0" w:lastRowFirstColumn="0" w:lastRowLastColumn="0"/>
             <w:tcW w:w="9010" w:type="dxa"/>
             <w:gridSpan w:val="2"/>
           </w:tcPr>
           <w:p>
-            <w:r>
-              <w:t xml:space="preserve">Col1 </w:t>
-            </w:r>
-          </w:p>
-        </w:tc>
-        <w:tc>
-          <w:tcPr>
+            <w:pPr>
+              <w:jc w:val="center"/>
+            </w:pPr>
+            <w:r>
+              <w:rPr>
+                <w:b w:val="0"/>
+                <w:bCs w:val="0"/>
+              </w:rPr>
+              <w:t xml:space="preserve">{%tr for row in </w:t>
+            </w:r>
+            <w:proofErr w:type="spellStart"/>
+            <w:r>
+              <w:rPr>
+                <w:b w:val="0"/>
+                <w:bCs w:val="0"/>
+              </w:rPr>
+              <w:t>table_test</w:t>
+            </w:r>
+            <w:r>
+              <w:rPr>
+                <w:b w:val="0"/>
+                <w:bCs w:val="0"/>
+              </w:rPr>
+              <w:t>.table_contents</w:t>
+            </w:r>
+            <w:proofErr w:type="spellEnd"/>
+            <w:r>
+              <w:rPr>
+                <w:b w:val="0"/>
+                <w:bCs w:val="0"/>
+              </w:rPr>
+              <w:t xml:space="preserve"> %}</w:t>
+            </w:r>
+          </w:p>
+        </w:tc>
+      </w:tr>
+      <w:tr>
+        <w:tc>
+          <w:tcPr>
+            <w:cnfStyle w:val="001000000000" w:firstRow="0" w:lastRow="0" w:firstColumn="1" w:lastColumn="0" w:oddVBand="0" w:evenVBand="0" w:oddHBand="0" w:evenHBand="0" w:firstRowFirstColumn="0" w:firstRowLastColumn="0" w:lastRowFirstColumn="0" w:lastRowLastColumn="0"/>
+            <w:tcW w:w="4531" w:type="dxa"/>
+          </w:tcPr>
+          <w:p>
+            <w:pPr>
+              <w:jc w:val="both"/>
+              <w:rPr>
+                <w:b w:val="0"/>
+                <w:bCs w:val="0"/>
+              </w:rPr>
+            </w:pPr>
+            <w:r>
+              <w:t>{{ row.col1 }}</w:t>
+            </w:r>
+          </w:p>
+        </w:tc>
+        <w:tc>
+          <w:tcPr>
+            <w:tcW w:w="4479" w:type="dxa"/>
+          </w:tcPr>
+          <w:p>
+            <w:pPr>
+              <w:cnfStyle w:val="000000000000" w:firstRow="0" w:lastRow="0" w:firstColumn="0" w:lastColumn="0" w:oddVBand="0" w:evenVBand="0" w:oddHBand="0" w:evenHBand="0" w:firstRowFirstColumn="0" w:firstRowLastColumn="0" w:lastRowFirstColumn="0" w:lastRowLastColumn="0"/>
+            </w:pPr>
+            <w:r>
+              <w:t>{{ row.col2 }}</w:t>
+            </w:r>
+          </w:p>
+        </w:tc>
+      </w:tr>
+      <w:tr>
+        <w:tc>
+          <w:tcPr>
+            <w:cnfStyle w:val="001000000000" w:firstRow="0" w:lastRow="0" w:firstColumn="1" w:lastColumn="0" w:oddVBand="0" w:evenVBand="0" w:oddHBand="0" w:evenHBand="0" w:firstRowFirstColumn="0" w:firstRowLastColumn="0" w:lastRowFirstColumn="0" w:lastRowLastColumn="0"/>
             <w:tcW w:w="9010" w:type="dxa"/>
             <w:gridSpan w:val="2"/>
           </w:tcPr>
           <w:p>
             <w:pPr>
-              <w:cnfStyle w:val="100000000000" w:firstRow="1" w:lastRow="0" w:firstColumn="0" w:lastColumn="0" w:oddVBand="0" w:evenVBand="0" w:oddHBand="0" w:evenHBand="0" w:firstRowFirstColumn="0" w:firstRowLastColumn="0" w:lastRowFirstColumn="0" w:lastRowLastColumn="0"/>
+              <w:jc w:val="center"/>
               <w:rPr>
                 <w:b w:val="0"/>
                 <w:bCs w:val="0"/>
@@ -1997,7 +2135,7 @@
                 <w:b w:val="0"/>
                 <w:bCs w:val="0"/>
               </w:rPr>
-              <w:t xml:space="preserve">{%tr for row in </w:t>
+              <w:t xml:space="preserve">{%tr </w:t>
             </w:r>
             <w:proofErr w:type="spellStart"/>
             <w:r>
@@ -2005,224 +2143,16 @@
                 <w:b w:val="0"/>
                 <w:bCs w:val="0"/>
               </w:rPr>
-              <w:t>table_test</w:t>
-            </w:r>
+              <w:t>endfor</w:t>
+            </w:r>
+            <w:proofErr w:type="spellEnd"/>
             <w:r>
               <w:rPr>
                 <w:b w:val="0"/>
                 <w:bCs w:val="0"/>
               </w:rPr>
-              <w:t>.table_contents</w:t>
-            </w:r>
-            <w:proofErr w:type="spellEnd"/>
-            <w:r>
-              <w:rPr>
-                <w:b w:val="0"/>
-                <w:bCs w:val="0"/>
-              </w:rPr>
               <w:t xml:space="preserve"> %}</w:t>
             </w:r>
-          </w:p>
-        </w:tc>
-      </w:tr>
-      <w:tr>
-        <w:trPr>
-          <w:gridAfter w:val="1"/>
-          <w:wAfter w:w="4505" w:type="dxa"/>
-        </w:trPr>
-        <w:tc>
-          <w:tcPr>
-            <w:cnfStyle w:val="001000000000" w:firstRow="0" w:lastRow="0" w:firstColumn="1" w:lastColumn="0" w:oddVBand="0" w:evenVBand="0" w:oddHBand="0" w:evenHBand="0" w:firstRowFirstColumn="0" w:firstRowLastColumn="0" w:lastRowFirstColumn="0" w:lastRowLastColumn="0"/>
-            <w:tcW w:w="4505" w:type="dxa"/>
-          </w:tcPr>
-          <w:p>
-            <w:pPr>
-              <w:rPr>
-                <w:b w:val="0"/>
-                <w:bCs w:val="0"/>
-              </w:rPr>
-            </w:pPr>
-            <w:r>
-              <w:rPr>
-                <w:b w:val="0"/>
-                <w:bCs w:val="0"/>
-              </w:rPr>
-              <w:t xml:space="preserve">{%tr for row in </w:t>
-            </w:r>
-            <w:proofErr w:type="spellStart"/>
-            <w:r>
-              <w:rPr>
-                <w:b w:val="0"/>
-                <w:bCs w:val="0"/>
-              </w:rPr>
-              <w:t>table_test</w:t>
-            </w:r>
-            <w:r>
-              <w:rPr>
-                <w:b w:val="0"/>
-                <w:bCs w:val="0"/>
-              </w:rPr>
-              <w:t>.table_contents</w:t>
-            </w:r>
-            <w:proofErr w:type="spellEnd"/>
-            <w:r>
-              <w:rPr>
-                <w:b w:val="0"/>
-                <w:bCs w:val="0"/>
-              </w:rPr>
-              <w:t xml:space="preserve"> %}</w:t>
-            </w:r>
-          </w:p>
-        </w:tc>
-        <w:tc>
-          <w:tcPr>
-            <w:tcW w:w="4505" w:type="dxa"/>
-          </w:tcPr>
-          <w:p>
-            <w:pPr>
-              <w:cnfStyle w:val="000000000000" w:firstRow="0" w:lastRow="0" w:firstColumn="0" w:lastColumn="0" w:oddVBand="0" w:evenVBand="0" w:oddHBand="0" w:evenHBand="0" w:firstRowFirstColumn="0" w:firstRowLastColumn="0" w:lastRowFirstColumn="0" w:lastRowLastColumn="0"/>
-              <w:rPr>
-                <w:b/>
-                <w:bCs/>
-              </w:rPr>
-            </w:pPr>
-            <w:r>
-              <w:rPr>
-                <w:b/>
-                <w:bCs/>
-              </w:rPr>
-              <w:t>{{ row.col1 }}</w:t>
-            </w:r>
-          </w:p>
-        </w:tc>
-        <w:tc>
-          <w:tcPr>
-            <w:tcW w:w="4505" w:type="dxa"/>
-          </w:tcPr>
-          <w:p>
-            <w:pPr>
-              <w:cnfStyle w:val="000000000000" w:firstRow="0" w:lastRow="0" w:firstColumn="0" w:lastColumn="0" w:oddVBand="0" w:evenVBand="0" w:oddHBand="0" w:evenHBand="0" w:firstRowFirstColumn="0" w:firstRowLastColumn="0" w:lastRowFirstColumn="0" w:lastRowLastColumn="0"/>
-            </w:pPr>
-            <w:r>
-              <w:t>{{ row.col2 }}</w:t>
-            </w:r>
-          </w:p>
-        </w:tc>
-      </w:tr>
-      <w:tr>
-        <w:tc>
-          <w:tcPr>
-            <w:cnfStyle w:val="001000000000" w:firstRow="0" w:lastRow="0" w:firstColumn="1" w:lastColumn="0" w:oddVBand="0" w:evenVBand="0" w:oddHBand="0" w:evenHBand="0" w:firstRowFirstColumn="0" w:firstRowLastColumn="0" w:lastRowFirstColumn="0" w:lastRowLastColumn="0"/>
-            <w:tcW w:w="9010" w:type="dxa"/>
-            <w:gridSpan w:val="2"/>
-          </w:tcPr>
-          <w:p>
-            <w:pPr>
-              <w:rPr>
-                <w:b w:val="0"/>
-                <w:bCs w:val="0"/>
-              </w:rPr>
-            </w:pPr>
-            <w:r>
-              <w:rPr>
-                <w:b w:val="0"/>
-                <w:bCs w:val="0"/>
-              </w:rPr>
-              <w:t>{{ row.col1 }}</w:t>
-            </w:r>
-          </w:p>
-        </w:tc>
-        <w:tc>
-          <w:tcPr>
-            <w:tcW w:w="9010" w:type="dxa"/>
-            <w:gridSpan w:val="2"/>
-          </w:tcPr>
-          <w:p>
-            <w:pPr>
-              <w:cnfStyle w:val="000000000000" w:firstRow="0" w:lastRow="0" w:firstColumn="0" w:lastColumn="0" w:oddVBand="0" w:evenVBand="0" w:oddHBand="0" w:evenHBand="0" w:firstRowFirstColumn="0" w:firstRowLastColumn="0" w:lastRowFirstColumn="0" w:lastRowLastColumn="0"/>
-              <w:rPr>
-                <w:b/>
-                <w:bCs/>
-              </w:rPr>
-            </w:pPr>
-            <w:r>
-              <w:rPr>
-                <w:b/>
-                <w:bCs/>
-              </w:rPr>
-              <w:t xml:space="preserve">{%tr </w:t>
-            </w:r>
-            <w:proofErr w:type="spellStart"/>
-            <w:r>
-              <w:rPr>
-                <w:b/>
-                <w:bCs/>
-              </w:rPr>
-              <w:t>endfor</w:t>
-            </w:r>
-            <w:proofErr w:type="spellEnd"/>
-            <w:r>
-              <w:rPr>
-                <w:b/>
-                <w:bCs/>
-              </w:rPr>
-              <w:t xml:space="preserve"> %}</w:t>
-            </w:r>
-          </w:p>
-        </w:tc>
-      </w:tr>
-      <w:tr>
-        <w:tc>
-          <w:tcPr>
-            <w:cnfStyle w:val="001000000000" w:firstRow="0" w:lastRow="0" w:firstColumn="1" w:lastColumn="0" w:oddVBand="0" w:evenVBand="0" w:oddHBand="0" w:evenHBand="0" w:firstRowFirstColumn="0" w:firstRowLastColumn="0" w:lastRowFirstColumn="0" w:lastRowLastColumn="0"/>
-            <w:tcW w:w="9010" w:type="dxa"/>
-            <w:gridSpan w:val="2"/>
-          </w:tcPr>
-          <w:p>
-            <w:pPr>
-              <w:rPr>
-                <w:b w:val="0"/>
-                <w:bCs w:val="0"/>
-              </w:rPr>
-            </w:pPr>
-            <w:r>
-              <w:rPr>
-                <w:b w:val="0"/>
-                <w:bCs w:val="0"/>
-              </w:rPr>
-              <w:t xml:space="preserve">{%tr </w:t>
-            </w:r>
-            <w:proofErr w:type="spellStart"/>
-            <w:r>
-              <w:rPr>
-                <w:b w:val="0"/>
-                <w:bCs w:val="0"/>
-              </w:rPr>
-              <w:t>endfor</w:t>
-            </w:r>
-            <w:proofErr w:type="spellEnd"/>
-            <w:r>
-              <w:rPr>
-                <w:b w:val="0"/>
-                <w:bCs w:val="0"/>
-              </w:rPr>
-              <w:t xml:space="preserve"> %}</w:t>
-            </w:r>
-          </w:p>
-        </w:tc>
-        <w:tc>
-          <w:tcPr>
-            <w:tcW w:w="9010" w:type="dxa"/>
-            <w:gridSpan w:val="2"/>
-          </w:tcPr>
-          <w:p>
-            <w:pPr>
-              <w:cnfStyle w:val="000000000000" w:firstRow="0" w:lastRow="0" w:firstColumn="0" w:lastColumn="0" w:oddVBand="0" w:evenVBand="0" w:oddHBand="0" w:evenHBand="0" w:firstRowFirstColumn="0" w:firstRowLastColumn="0" w:lastRowFirstColumn="0" w:lastRowLastColumn="0"/>
-              <w:rPr>
-                <w:b/>
-                <w:bCs/>
-              </w:rPr>
-            </w:pPr>
           </w:p>
         </w:tc>
       </w:tr>
@@ -2232,11 +2162,52 @@
       <w:pPr>
         <w:pStyle w:val="Heading3"/>
       </w:pPr>
-      <w:bookmarkStart w:id="5" w:name="_Toc54620036"/>
+      <w:bookmarkStart w:id="9" w:name="_Toc54620036"/>
+    </w:p>
+    <w:p>
+      <w:pPr>
+        <w:pStyle w:val="Heading3"/>
+      </w:pPr>
+    </w:p>
+    <w:p>
+      <w:pPr>
+        <w:pStyle w:val="Heading3"/>
+      </w:pPr>
       <w:r>
         <w:t>Table Columns</w:t>
       </w:r>
-      <w:bookmarkEnd w:id="5"/>
+      <w:bookmarkEnd w:id="9"/>
+    </w:p>
+    <w:p/>
+    <w:p>
+      <w:r>
+        <w:t xml:space="preserve">Columns work in a similar way to table rows except that you need to use the </w:t>
+      </w:r>
+      <w:proofErr w:type="spellStart"/>
+      <w:r>
+        <w:rPr>
+          <w:b/>
+          <w:bCs/>
+        </w:rPr>
+        <w:t>tc</w:t>
+      </w:r>
+      <w:proofErr w:type="spellEnd"/>
+      <w:r>
+        <w:rPr>
+          <w:b/>
+          <w:bCs/>
+        </w:rPr>
+        <w:t xml:space="preserve"> </w:t>
+      </w:r>
+      <w:r>
+        <w:t>tag to inform the templating engine what it is you want the end result to be. In this instance, you would add an extra column either side of where you want to place the templated content.</w:t>
+      </w:r>
+    </w:p>
+    <w:p/>
+    <w:p>
+      <w:r>
+        <w:t>As before, these columns will be deleted in the final result.</w:t>
+      </w:r>
     </w:p>
     <w:p/>
     <w:tbl>
@@ -2353,14 +2324,16 @@
       <w:pPr>
         <w:pStyle w:val="Heading3"/>
       </w:pPr>
-      <w:bookmarkStart w:id="6" w:name="_Toc54620037"/>
+      <w:bookmarkStart w:id="10" w:name="_Toc54620037"/>
       <w:r>
         <w:t>Dynamic Table</w:t>
       </w:r>
-      <w:bookmarkEnd w:id="6"/>
+      <w:bookmarkEnd w:id="10"/>
     </w:p>
+    <w:p/>
     <w:p>
       <w:r>
+        <w:lastRenderedPageBreak/>
         <w:t>You can combine columns and rows to generate a fully dynamic table:</w:t>
       </w:r>
     </w:p>
@@ -2484,7 +2457,6 @@
               <w:jc w:val="center"/>
             </w:pPr>
             <w:r>
-              <w:lastRenderedPageBreak/>
               <w:t xml:space="preserve">{%tr for row in </w:t>
             </w:r>
             <w:proofErr w:type="spellStart"/>
@@ -2591,12 +2563,24 @@
     <w:p>
       <w:pPr>
         <w:pStyle w:val="Heading1"/>
+        <w:sectPr>
+          <w:pgSz w:w="11900" w:h="16840"/>
+          <w:pgMar w:top="1440" w:right="1440" w:bottom="1440" w:left="1440" w:header="708" w:footer="708" w:gutter="0"/>
+          <w:cols w:space="708"/>
+          <w:docGrid w:linePitch="360"/>
+        </w:sectPr>
       </w:pPr>
-      <w:bookmarkStart w:id="7" w:name="_Toc54620038"/>
-      <w:r>
+      <w:bookmarkStart w:id="11" w:name="_Toc54620038"/>
+    </w:p>
+    <w:p>
+      <w:pPr>
+        <w:pStyle w:val="Heading1"/>
+      </w:pPr>
+      <w:r>
+        <w:lastRenderedPageBreak/>
         <w:t>Available Variables</w:t>
       </w:r>
-      <w:bookmarkEnd w:id="7"/>
+      <w:bookmarkEnd w:id="11"/>
     </w:p>
     <w:p/>
     <w:p>
@@ -2736,11 +2720,11 @@
       <w:pPr>
         <w:pStyle w:val="Heading2"/>
       </w:pPr>
-      <w:bookmarkStart w:id="8" w:name="_Toc54620039"/>
+      <w:bookmarkStart w:id="12" w:name="_Toc54620039"/>
       <w:r>
         <w:t>Grant</w:t>
       </w:r>
-      <w:bookmarkEnd w:id="8"/>
+      <w:bookmarkEnd w:id="12"/>
     </w:p>
     <w:p/>
     <w:p>
@@ -2756,7 +2740,6 @@
         </w:rPr>
         <w:t>using grant.&lt;</w:t>
       </w:r>
-      <w:proofErr w:type="spellStart"/>
       <w:r>
         <w:rPr>
           <w:b/>
@@ -2766,25 +2749,6 @@
         </w:rPr>
         <w:t>field</w:t>
       </w:r>
-      <w:r>
-        <w:rPr>
-          <w:b/>
-          <w:bCs/>
-          <w:i/>
-          <w:iCs/>
-        </w:rPr>
-        <w:t>N</w:t>
-      </w:r>
-      <w:r>
-        <w:rPr>
-          <w:b/>
-          <w:bCs/>
-          <w:i/>
-          <w:iCs/>
-        </w:rPr>
-        <w:t>ame</w:t>
-      </w:r>
-      <w:proofErr w:type="spellEnd"/>
       <w:r>
         <w:rPr>
           <w:b/>
@@ -3459,7 +3423,6 @@
           <w:p>
             <w:proofErr w:type="spellStart"/>
             <w:r>
-              <w:lastRenderedPageBreak/>
               <w:t>science_area</w:t>
             </w:r>
             <w:proofErr w:type="spellEnd"/>
@@ -3656,11 +3619,11 @@
       <w:pPr>
         <w:pStyle w:val="Heading2"/>
       </w:pPr>
-      <w:bookmarkStart w:id="9" w:name="_Toc54620040"/>
+      <w:bookmarkStart w:id="13" w:name="_Toc54620040"/>
       <w:r>
         <w:t>Imported Grant</w:t>
       </w:r>
-      <w:bookmarkEnd w:id="9"/>
+      <w:bookmarkEnd w:id="13"/>
     </w:p>
     <w:p/>
     <w:p>
@@ -3684,6 +3647,26 @@
           <w:iCs/>
         </w:rPr>
         <w:t>grant.importedgrant</w:t>
+      </w:r>
+      <w:proofErr w:type="spellEnd"/>
+      <w:r>
+        <w:rPr>
+          <w:b/>
+          <w:bCs/>
+          <w:i/>
+          <w:iCs/>
+        </w:rPr>
+        <w:t xml:space="preserve">.&lt;field&gt; e.g. </w:t>
+      </w:r>
+      <w:proofErr w:type="spellStart"/>
+      <w:r>
+        <w:rPr>
+          <w:b/>
+          <w:bCs/>
+          <w:i/>
+          <w:iCs/>
+        </w:rPr>
+        <w:t>grant.importedgrant.title</w:t>
       </w:r>
       <w:proofErr w:type="spellEnd"/>
     </w:p>
@@ -5294,7 +5277,6 @@
           <w:p>
             <w:proofErr w:type="spellStart"/>
             <w:r>
-              <w:lastRenderedPageBreak/>
               <w:t>actual_start_date</w:t>
             </w:r>
             <w:proofErr w:type="spellEnd"/>
@@ -5485,16 +5467,26 @@
         </w:tc>
       </w:tr>
     </w:tbl>
+    <w:p>
+      <w:pPr>
+        <w:sectPr>
+          <w:pgSz w:w="11900" w:h="16840"/>
+          <w:pgMar w:top="1440" w:right="1440" w:bottom="1440" w:left="1440" w:header="708" w:footer="708" w:gutter="0"/>
+          <w:cols w:space="708"/>
+          <w:docGrid w:linePitch="360"/>
+        </w:sectPr>
+      </w:pPr>
+    </w:p>
     <w:p/>
     <w:p>
       <w:pPr>
         <w:pStyle w:val="Heading2"/>
       </w:pPr>
-      <w:bookmarkStart w:id="10" w:name="_Toc54620041"/>
+      <w:bookmarkStart w:id="14" w:name="_Toc54620041"/>
       <w:r>
         <w:t>Data Products</w:t>
       </w:r>
-      <w:bookmarkEnd w:id="10"/>
+      <w:bookmarkEnd w:id="14"/>
     </w:p>
     <w:p/>
     <w:p>
@@ -5518,6 +5510,35 @@
       <w:r>
         <w:t xml:space="preserve"> as the name for your loop variable.</w:t>
       </w:r>
+    </w:p>
+    <w:p/>
+    <w:p>
+      <w:r>
+        <w:t xml:space="preserve">The Data Product lists are accessed using </w:t>
+      </w:r>
+      <w:r>
+        <w:rPr>
+          <w:b/>
+          <w:bCs/>
+        </w:rPr>
+        <w:t>grant.&lt;field &gt;</w:t>
+      </w:r>
+      <w:r>
+        <w:rPr>
+          <w:b/>
+          <w:bCs/>
+        </w:rPr>
+        <w:t xml:space="preserve"> e.g. </w:t>
+      </w:r>
+      <w:proofErr w:type="spellStart"/>
+      <w:r>
+        <w:rPr>
+          <w:b/>
+          <w:bCs/>
+        </w:rPr>
+        <w:t>grant.digital_data_products</w:t>
+      </w:r>
+      <w:proofErr w:type="spellEnd"/>
     </w:p>
     <w:p/>
     <w:tbl>
@@ -5581,11 +5602,40 @@
             <w:tcW w:w="2972" w:type="dxa"/>
           </w:tcPr>
           <w:p>
+            <w:pPr>
+              <w:rPr>
+                <w:b w:val="0"/>
+                <w:bCs w:val="0"/>
+              </w:rPr>
+            </w:pPr>
             <w:proofErr w:type="spellStart"/>
             <w:r>
               <w:t>digital_data_products</w:t>
             </w:r>
             <w:proofErr w:type="spellEnd"/>
+          </w:p>
+          <w:p>
+            <w:pPr>
+              <w:rPr>
+                <w:b w:val="0"/>
+                <w:bCs w:val="0"/>
+              </w:rPr>
+            </w:pPr>
+          </w:p>
+          <w:p>
+            <w:r>
+              <w:t xml:space="preserve">Field Guide: </w:t>
+            </w:r>
+            <w:hyperlink w:anchor="_Digital_Data_Product" w:history="1">
+              <w:r>
+                <w:rPr>
+                  <w:rStyle w:val="Hyperlink"/>
+                  <w:b w:val="0"/>
+                  <w:bCs w:val="0"/>
+                </w:rPr>
+                <w:t>Digital Data Product</w:t>
+              </w:r>
+            </w:hyperlink>
           </w:p>
         </w:tc>
         <w:tc>
@@ -5695,6 +5745,12 @@
             <w:tcW w:w="2972" w:type="dxa"/>
           </w:tcPr>
           <w:p>
+            <w:pPr>
+              <w:rPr>
+                <w:b w:val="0"/>
+                <w:bCs w:val="0"/>
+              </w:rPr>
+            </w:pPr>
             <w:proofErr w:type="spellStart"/>
             <w:r>
               <w:t>model</w:t>
@@ -5706,6 +5762,29 @@
               <w:t>_data_products</w:t>
             </w:r>
             <w:proofErr w:type="spellEnd"/>
+          </w:p>
+          <w:p>
+            <w:pPr>
+              <w:rPr>
+                <w:b w:val="0"/>
+                <w:bCs w:val="0"/>
+              </w:rPr>
+            </w:pPr>
+          </w:p>
+          <w:p>
+            <w:r>
+              <w:t xml:space="preserve">Field Guide: </w:t>
+            </w:r>
+            <w:hyperlink w:anchor="_Model_Source_Data_1" w:history="1">
+              <w:r>
+                <w:rPr>
+                  <w:rStyle w:val="Hyperlink"/>
+                  <w:b w:val="0"/>
+                  <w:bCs w:val="0"/>
+                </w:rPr>
+                <w:t>Model Source Data Product</w:t>
+              </w:r>
+            </w:hyperlink>
           </w:p>
         </w:tc>
         <w:tc>
@@ -5751,10 +5830,7 @@
             </w:r>
             <w:proofErr w:type="spellStart"/>
             <w:r>
-              <w:t>grant.</w:t>
-            </w:r>
-            <w:r>
-              <w:t>model</w:t>
+              <w:t>grant.model</w:t>
             </w:r>
             <w:r>
               <w:t>_source</w:t>
@@ -5821,11 +5897,40 @@
             <w:tcW w:w="2972" w:type="dxa"/>
           </w:tcPr>
           <w:p>
+            <w:pPr>
+              <w:rPr>
+                <w:b w:val="0"/>
+                <w:bCs w:val="0"/>
+              </w:rPr>
+            </w:pPr>
             <w:proofErr w:type="spellStart"/>
             <w:r>
               <w:t>physical_data_products</w:t>
             </w:r>
             <w:proofErr w:type="spellEnd"/>
+          </w:p>
+          <w:p>
+            <w:pPr>
+              <w:rPr>
+                <w:b w:val="0"/>
+                <w:bCs w:val="0"/>
+              </w:rPr>
+            </w:pPr>
+          </w:p>
+          <w:p>
+            <w:r>
+              <w:t xml:space="preserve">Field Guide: </w:t>
+            </w:r>
+            <w:hyperlink w:anchor="_Physical_Data_Product_1" w:history="1">
+              <w:r>
+                <w:rPr>
+                  <w:rStyle w:val="Hyperlink"/>
+                  <w:b w:val="0"/>
+                  <w:bCs w:val="0"/>
+                </w:rPr>
+                <w:t>Physical Data Product</w:t>
+              </w:r>
+            </w:hyperlink>
           </w:p>
         </w:tc>
         <w:tc>
@@ -5859,13 +5964,7 @@
               <w:t>p</w:t>
             </w:r>
             <w:r>
-              <w:t xml:space="preserve"> for dataproduct in grant.</w:t>
-            </w:r>
-            <w:r>
-              <w:t>physical</w:t>
-            </w:r>
-            <w:r>
-              <w:t>_data_products %}</w:t>
+              <w:t xml:space="preserve"> for dataproduct in grant.physical_data_products %}</w:t>
             </w:r>
           </w:p>
           <w:p>
@@ -5925,11 +6024,40 @@
             <w:tcW w:w="2972" w:type="dxa"/>
           </w:tcPr>
           <w:p>
+            <w:pPr>
+              <w:rPr>
+                <w:b w:val="0"/>
+                <w:bCs w:val="0"/>
+              </w:rPr>
+            </w:pPr>
             <w:proofErr w:type="spellStart"/>
             <w:r>
               <w:t>hardcopy_data_products</w:t>
             </w:r>
             <w:proofErr w:type="spellEnd"/>
+          </w:p>
+          <w:p>
+            <w:pPr>
+              <w:rPr>
+                <w:b w:val="0"/>
+                <w:bCs w:val="0"/>
+              </w:rPr>
+            </w:pPr>
+          </w:p>
+          <w:p>
+            <w:r>
+              <w:t xml:space="preserve">Field Guide: </w:t>
+            </w:r>
+            <w:hyperlink w:anchor="_Hard-copy_Data_Product_1" w:history="1">
+              <w:r>
+                <w:rPr>
+                  <w:rStyle w:val="Hyperlink"/>
+                  <w:b w:val="0"/>
+                  <w:bCs w:val="0"/>
+                </w:rPr>
+                <w:t>Hard-copy Data Product</w:t>
+              </w:r>
+            </w:hyperlink>
           </w:p>
         </w:tc>
         <w:tc>
@@ -5971,13 +6099,15 @@
             </w:r>
             <w:proofErr w:type="spellEnd"/>
             <w:r>
-              <w:t xml:space="preserve"> in grant.</w:t>
-            </w:r>
-            <w:r>
-              <w:t>hardcopy</w:t>
-            </w:r>
-            <w:r>
-              <w:t>_data_products %}</w:t>
+              <w:t xml:space="preserve"> in </w:t>
+            </w:r>
+            <w:proofErr w:type="spellStart"/>
+            <w:r>
+              <w:t>grant.hardcopy_data_products</w:t>
+            </w:r>
+            <w:proofErr w:type="spellEnd"/>
+            <w:r>
+              <w:t xml:space="preserve"> %}</w:t>
             </w:r>
           </w:p>
           <w:p>
@@ -6034,6 +6164,12 @@
             <w:tcW w:w="2972" w:type="dxa"/>
           </w:tcPr>
           <w:p>
+            <w:pPr>
+              <w:rPr>
+                <w:b w:val="0"/>
+                <w:bCs w:val="0"/>
+              </w:rPr>
+            </w:pPr>
             <w:proofErr w:type="spellStart"/>
             <w:r>
               <w:t>third</w:t>
@@ -6045,6 +6181,29 @@
               <w:t>party_data_products</w:t>
             </w:r>
             <w:proofErr w:type="spellEnd"/>
+          </w:p>
+          <w:p>
+            <w:pPr>
+              <w:rPr>
+                <w:b w:val="0"/>
+                <w:bCs w:val="0"/>
+              </w:rPr>
+            </w:pPr>
+          </w:p>
+          <w:p>
+            <w:r>
+              <w:t xml:space="preserve">Field Guide: </w:t>
+            </w:r>
+            <w:hyperlink w:anchor="_Third_Party_Data_1" w:history="1">
+              <w:r>
+                <w:rPr>
+                  <w:rStyle w:val="Hyperlink"/>
+                  <w:b w:val="0"/>
+                  <w:bCs w:val="0"/>
+                </w:rPr>
+                <w:t>Third Party Data Product</w:t>
+              </w:r>
+            </w:hyperlink>
           </w:p>
         </w:tc>
         <w:tc>
@@ -6090,19 +6249,13 @@
             </w:r>
             <w:proofErr w:type="spellStart"/>
             <w:r>
-              <w:t>grant.</w:t>
-            </w:r>
-            <w:r>
-              <w:t>third</w:t>
+              <w:t>grant.third</w:t>
             </w:r>
             <w:r>
               <w:t>_</w:t>
             </w:r>
             <w:r>
-              <w:t>party</w:t>
-            </w:r>
-            <w:r>
-              <w:t>_data_products</w:t>
+              <w:t>party_data_products</w:t>
             </w:r>
             <w:proofErr w:type="spellEnd"/>
             <w:r>
@@ -6162,12 +6315,26 @@
     <w:p>
       <w:pPr>
         <w:pStyle w:val="Heading3"/>
+        <w:sectPr>
+          <w:pgSz w:w="11900" w:h="16840"/>
+          <w:pgMar w:top="1440" w:right="1440" w:bottom="1440" w:left="1440" w:header="708" w:footer="708" w:gutter="0"/>
+          <w:cols w:space="708"/>
+          <w:docGrid w:linePitch="360"/>
+        </w:sectPr>
       </w:pPr>
-      <w:bookmarkStart w:id="11" w:name="_Toc54620042"/>
-      <w:r>
+      <w:bookmarkStart w:id="15" w:name="_Digital_Data_Product"/>
+      <w:bookmarkStart w:id="16" w:name="_Toc54620042"/>
+      <w:bookmarkEnd w:id="15"/>
+    </w:p>
+    <w:p>
+      <w:pPr>
+        <w:pStyle w:val="Heading3"/>
+      </w:pPr>
+      <w:r>
+        <w:lastRenderedPageBreak/>
         <w:t>Digital Data Product</w:t>
       </w:r>
-      <w:bookmarkEnd w:id="11"/>
+      <w:bookmarkEnd w:id="16"/>
     </w:p>
     <w:p/>
     <w:p>
@@ -6277,7 +6444,6 @@
           </w:tcPr>
           <w:p>
             <w:r>
-              <w:lastRenderedPageBreak/>
               <w:t>description</w:t>
             </w:r>
           </w:p>
@@ -6731,12 +6897,26 @@
     <w:p>
       <w:pPr>
         <w:pStyle w:val="Heading3"/>
+        <w:sectPr>
+          <w:pgSz w:w="11900" w:h="16840"/>
+          <w:pgMar w:top="1440" w:right="1440" w:bottom="1440" w:left="1440" w:header="708" w:footer="708" w:gutter="0"/>
+          <w:cols w:space="708"/>
+          <w:docGrid w:linePitch="360"/>
+        </w:sectPr>
       </w:pPr>
-      <w:bookmarkStart w:id="12" w:name="_Toc54620043"/>
-      <w:r>
+      <w:bookmarkStart w:id="17" w:name="_Model_Source_Data_1"/>
+      <w:bookmarkStart w:id="18" w:name="_Toc54620043"/>
+      <w:bookmarkEnd w:id="17"/>
+    </w:p>
+    <w:p>
+      <w:pPr>
+        <w:pStyle w:val="Heading3"/>
+      </w:pPr>
+      <w:r>
+        <w:lastRenderedPageBreak/>
         <w:t>Model Source Data Product</w:t>
       </w:r>
-      <w:bookmarkEnd w:id="12"/>
+      <w:bookmarkEnd w:id="18"/>
     </w:p>
     <w:p/>
     <w:p>
@@ -7013,7 +7193,6 @@
           <w:p>
             <w:proofErr w:type="spellStart"/>
             <w:r>
-              <w:lastRenderedPageBreak/>
               <w:t>sample_destination</w:t>
             </w:r>
             <w:proofErr w:type="spellEnd"/>
@@ -7122,12 +7301,26 @@
     <w:p>
       <w:pPr>
         <w:pStyle w:val="Heading3"/>
+        <w:sectPr>
+          <w:pgSz w:w="11900" w:h="16840"/>
+          <w:pgMar w:top="1440" w:right="1440" w:bottom="1440" w:left="1440" w:header="708" w:footer="708" w:gutter="0"/>
+          <w:cols w:space="708"/>
+          <w:docGrid w:linePitch="360"/>
+        </w:sectPr>
       </w:pPr>
-      <w:bookmarkStart w:id="13" w:name="_Toc54620044"/>
-      <w:r>
+      <w:bookmarkStart w:id="19" w:name="_Physical_Data_Product_1"/>
+      <w:bookmarkStart w:id="20" w:name="_Toc54620044"/>
+      <w:bookmarkEnd w:id="19"/>
+    </w:p>
+    <w:p>
+      <w:pPr>
+        <w:pStyle w:val="Heading3"/>
+      </w:pPr>
+      <w:r>
+        <w:lastRenderedPageBreak/>
         <w:t>Physical Data Product</w:t>
       </w:r>
-      <w:bookmarkEnd w:id="13"/>
+      <w:bookmarkEnd w:id="20"/>
     </w:p>
     <w:p/>
     <w:p>
@@ -7510,12 +7703,26 @@
     <w:p>
       <w:pPr>
         <w:pStyle w:val="Heading3"/>
+        <w:sectPr>
+          <w:pgSz w:w="11900" w:h="16840"/>
+          <w:pgMar w:top="1440" w:right="1440" w:bottom="1440" w:left="1440" w:header="708" w:footer="708" w:gutter="0"/>
+          <w:cols w:space="708"/>
+          <w:docGrid w:linePitch="360"/>
+        </w:sectPr>
       </w:pPr>
-      <w:bookmarkStart w:id="14" w:name="_Toc54620045"/>
-      <w:r>
+      <w:bookmarkStart w:id="21" w:name="_Hard-copy_Data_Product_1"/>
+      <w:bookmarkStart w:id="22" w:name="_Toc54620045"/>
+      <w:bookmarkEnd w:id="21"/>
+    </w:p>
+    <w:p>
+      <w:pPr>
+        <w:pStyle w:val="Heading3"/>
+      </w:pPr>
+      <w:r>
+        <w:lastRenderedPageBreak/>
         <w:t>Hard-copy Data Product</w:t>
       </w:r>
-      <w:bookmarkEnd w:id="14"/>
+      <w:bookmarkEnd w:id="22"/>
     </w:p>
     <w:p/>
     <w:p>
@@ -7682,7 +7889,6 @@
           </w:tcPr>
           <w:p>
             <w:r>
-              <w:lastRenderedPageBreak/>
               <w:t>contact</w:t>
             </w:r>
           </w:p>
@@ -7940,12 +8146,26 @@
     <w:p>
       <w:pPr>
         <w:pStyle w:val="Heading3"/>
+        <w:sectPr>
+          <w:pgSz w:w="11900" w:h="16840"/>
+          <w:pgMar w:top="1440" w:right="1440" w:bottom="1440" w:left="1440" w:header="708" w:footer="708" w:gutter="0"/>
+          <w:cols w:space="708"/>
+          <w:docGrid w:linePitch="360"/>
+        </w:sectPr>
       </w:pPr>
-      <w:bookmarkStart w:id="15" w:name="_Toc54620046"/>
-      <w:r>
+      <w:bookmarkStart w:id="23" w:name="_Third_Party_Data_1"/>
+      <w:bookmarkStart w:id="24" w:name="_Toc54620046"/>
+      <w:bookmarkEnd w:id="23"/>
+    </w:p>
+    <w:p>
+      <w:pPr>
+        <w:pStyle w:val="Heading3"/>
+      </w:pPr>
+      <w:r>
+        <w:lastRenderedPageBreak/>
         <w:t>Third Party Data Product</w:t>
       </w:r>
-      <w:bookmarkEnd w:id="15"/>
+      <w:bookmarkEnd w:id="24"/>
     </w:p>
     <w:p/>
     <w:p>
@@ -8423,7 +8643,6 @@
           <w:p>
             <w:proofErr w:type="spellStart"/>
             <w:r>
-              <w:lastRenderedPageBreak/>
               <w:t>additional_comments</w:t>
             </w:r>
             <w:proofErr w:type="spellEnd"/>

</xml_diff>

<commit_message>
Added filesize renderer and updated example document. closes #321
</commit_message>
<xml_diff>
--- a/datamad2/tests/files/templates/document_template_test.docx
+++ b/datamad2/tests/files/templates/document_template_test.docx
@@ -1288,7 +1288,7 @@
       <w:r>
         <w:t xml:space="preserve"> (</w:t>
       </w:r>
-      <w:hyperlink r:id="rId6" w:history="1">
+      <w:hyperlink r:id="rId8" w:history="1">
         <w:r>
           <w:rPr>
             <w:rStyle w:val="Hyperlink"/>
@@ -1310,7 +1310,7 @@
       <w:r>
         <w:t xml:space="preserve"> the Jinja2 template documentation (</w:t>
       </w:r>
-      <w:hyperlink r:id="rId7" w:history="1">
+      <w:hyperlink r:id="rId9" w:history="1">
         <w:r>
           <w:rPr>
             <w:rStyle w:val="Hyperlink"/>
@@ -1321,7 +1321,7 @@
       <w:r>
         <w:t xml:space="preserve">). This pages provides everything from the proper formatting of </w:t>
       </w:r>
-      <w:hyperlink r:id="rId8" w:anchor="variables" w:history="1">
+      <w:hyperlink r:id="rId10" w:anchor="variables" w:history="1">
         <w:r>
           <w:rPr>
             <w:rStyle w:val="Hyperlink"/>
@@ -1332,7 +1332,7 @@
       <w:r>
         <w:t xml:space="preserve">, </w:t>
       </w:r>
-      <w:hyperlink r:id="rId9" w:anchor="list-of-builtin-filters" w:history="1">
+      <w:hyperlink r:id="rId11" w:anchor="list-of-builtin-filters" w:history="1">
         <w:r>
           <w:rPr>
             <w:rStyle w:val="Hyperlink"/>
@@ -1343,7 +1343,7 @@
       <w:r>
         <w:t xml:space="preserve"> and </w:t>
       </w:r>
-      <w:hyperlink r:id="rId10" w:anchor="list-of-control-structures" w:history="1">
+      <w:hyperlink r:id="rId12" w:anchor="list-of-control-structures" w:history="1">
         <w:r>
           <w:rPr>
             <w:rStyle w:val="Hyperlink"/>
@@ -1835,7 +1835,7 @@
       <w:r>
         <w:t xml:space="preserve">When there is a list of values, it makes sense to loop through them to display. This can be done using the Jinja syntax for </w:t>
       </w:r>
-      <w:hyperlink r:id="rId11" w:anchor="list-of-control-structures" w:history="1">
+      <w:hyperlink r:id="rId13" w:anchor="list-of-control-structures" w:history="1">
         <w:r>
           <w:rPr>
             <w:rStyle w:val="Hyperlink"/>
@@ -1855,7 +1855,7 @@
       <w:r>
         <w:t>. The python-docx-template documentation gives an explanation (</w:t>
       </w:r>
-      <w:hyperlink r:id="rId12" w:anchor="extensions" w:history="1">
+      <w:hyperlink r:id="rId14" w:anchor="extensions" w:history="1">
         <w:r>
           <w:rPr>
             <w:rStyle w:val="Hyperlink"/>
@@ -1964,7 +1964,7 @@
       <w:r>
         <w:t xml:space="preserve"> documentation (</w:t>
       </w:r>
-      <w:hyperlink r:id="rId13" w:anchor="extensions" w:history="1">
+      <w:hyperlink r:id="rId15" w:anchor="extensions" w:history="1">
         <w:r>
           <w:rPr>
             <w:rStyle w:val="Hyperlink"/>
@@ -6355,30 +6355,94 @@
     </w:p>
     <w:p/>
     <w:p>
-      <w:r>
+      <w:pPr>
+        <w:rPr>
+          <w:color w:val="7F7F7F" w:themeColor="text1" w:themeTint="80"/>
+        </w:rPr>
+      </w:pPr>
+      <w:r>
+        <w:rPr>
+          <w:color w:val="7F7F7F" w:themeColor="text1" w:themeTint="80"/>
+        </w:rPr>
         <w:t xml:space="preserve">{% with </w:t>
       </w:r>
       <w:proofErr w:type="spellStart"/>
       <w:r>
+        <w:rPr>
+          <w:color w:val="7F7F7F" w:themeColor="text1" w:themeTint="80"/>
+        </w:rPr>
         <w:t>dataproduct</w:t>
       </w:r>
       <w:proofErr w:type="spellEnd"/>
       <w:r>
+        <w:rPr>
+          <w:color w:val="7F7F7F" w:themeColor="text1" w:themeTint="80"/>
+        </w:rPr>
         <w:t>=</w:t>
       </w:r>
       <w:proofErr w:type="spellStart"/>
       <w:r>
+        <w:rPr>
+          <w:color w:val="7F7F7F" w:themeColor="text1" w:themeTint="80"/>
+        </w:rPr>
         <w:t>grant.</w:t>
       </w:r>
       <w:r>
+        <w:rPr>
+          <w:color w:val="7F7F7F" w:themeColor="text1" w:themeTint="80"/>
+        </w:rPr>
         <w:t>digital</w:t>
       </w:r>
       <w:r>
+        <w:rPr>
+          <w:color w:val="7F7F7F" w:themeColor="text1" w:themeTint="80"/>
+        </w:rPr>
         <w:t>_data_products.first</w:t>
       </w:r>
       <w:proofErr w:type="spellEnd"/>
       <w:r>
+        <w:rPr>
+          <w:color w:val="7F7F7F" w:themeColor="text1" w:themeTint="80"/>
+        </w:rPr>
         <w:t>() %}</w:t>
+      </w:r>
+    </w:p>
+    <w:p/>
+    <w:p>
+      <w:r>
+        <w:t xml:space="preserve">Where you have a data volume, you will likely want it to display in its shortened form, e.g. 10GB rather than in its byte form. You can do this by using the </w:t>
+      </w:r>
+      <w:proofErr w:type="spellStart"/>
+      <w:r>
+        <w:rPr>
+          <w:i/>
+          <w:iCs/>
+          <w:color w:val="FF0000"/>
+        </w:rPr>
+        <w:t>filesizeformat</w:t>
+      </w:r>
+      <w:proofErr w:type="spellEnd"/>
+      <w:r>
+        <w:rPr>
+          <w:color w:val="FF0000"/>
+        </w:rPr>
+        <w:t xml:space="preserve"> </w:t>
+      </w:r>
+      <w:r>
+        <w:t>filter. E.g.</w:t>
+      </w:r>
+    </w:p>
+    <w:p>
+      <w:r>
+        <w:t xml:space="preserve">{{ </w:t>
+      </w:r>
+      <w:proofErr w:type="spellStart"/>
+      <w:r>
+        <w:t>dataproduct.data_volume|filesizeformat</w:t>
+      </w:r>
+      <w:proofErr w:type="spellEnd"/>
+      <w:r>
+        <w:t xml:space="preserve"> }}</w:t>
       </w:r>
     </w:p>
     <w:p/>
@@ -6575,6 +6639,9 @@
             <w:r>
               <w:t>dataproduct.data_volume</w:t>
             </w:r>
+            <w:r>
+              <w:t>|filesizeformat</w:t>
+            </w:r>
             <w:proofErr w:type="spellEnd"/>
             <w:r>
               <w:t xml:space="preserve"> }}</w:t>
@@ -6881,15 +6948,29 @@
     </w:tbl>
     <w:p/>
     <w:p>
-      <w:r>
+      <w:pPr>
+        <w:rPr>
+          <w:color w:val="7F7F7F" w:themeColor="text1" w:themeTint="80"/>
+        </w:rPr>
+      </w:pPr>
+      <w:r>
+        <w:rPr>
+          <w:color w:val="7F7F7F" w:themeColor="text1" w:themeTint="80"/>
+        </w:rPr>
         <w:t xml:space="preserve">{% </w:t>
       </w:r>
       <w:proofErr w:type="spellStart"/>
       <w:r>
+        <w:rPr>
+          <w:color w:val="7F7F7F" w:themeColor="text1" w:themeTint="80"/>
+        </w:rPr>
         <w:t>endwith</w:t>
       </w:r>
       <w:proofErr w:type="spellEnd"/>
       <w:r>
+        <w:rPr>
+          <w:color w:val="7F7F7F" w:themeColor="text1" w:themeTint="80"/>
+        </w:rPr>
         <w:t xml:space="preserve"> %}</w:t>
       </w:r>
     </w:p>
@@ -6965,28 +7046,49 @@
     <w:p/>
     <w:p>
       <w:r>
+        <w:rPr>
+          <w:color w:val="7F7F7F" w:themeColor="text1" w:themeTint="80"/>
+        </w:rPr>
         <w:t xml:space="preserve">{% with </w:t>
       </w:r>
       <w:proofErr w:type="spellStart"/>
       <w:r>
+        <w:rPr>
+          <w:color w:val="7F7F7F" w:themeColor="text1" w:themeTint="80"/>
+        </w:rPr>
         <w:t>dataproduct</w:t>
       </w:r>
       <w:proofErr w:type="spellEnd"/>
       <w:r>
+        <w:rPr>
+          <w:color w:val="7F7F7F" w:themeColor="text1" w:themeTint="80"/>
+        </w:rPr>
         <w:t>=</w:t>
       </w:r>
       <w:proofErr w:type="spellStart"/>
       <w:r>
+        <w:rPr>
+          <w:color w:val="7F7F7F" w:themeColor="text1" w:themeTint="80"/>
+        </w:rPr>
         <w:t>grant.model</w:t>
       </w:r>
       <w:r>
+        <w:rPr>
+          <w:color w:val="7F7F7F" w:themeColor="text1" w:themeTint="80"/>
+        </w:rPr>
         <w:t>_source</w:t>
       </w:r>
       <w:r>
+        <w:rPr>
+          <w:color w:val="7F7F7F" w:themeColor="text1" w:themeTint="80"/>
+        </w:rPr>
         <w:t>_data_products.first</w:t>
       </w:r>
       <w:proofErr w:type="spellEnd"/>
       <w:r>
+        <w:rPr>
+          <w:color w:val="7F7F7F" w:themeColor="text1" w:themeTint="80"/>
+        </w:rPr>
         <w:t>() %}</w:t>
       </w:r>
     </w:p>
@@ -7285,15 +7387,29 @@
     </w:tbl>
     <w:p/>
     <w:p>
-      <w:r>
+      <w:pPr>
+        <w:rPr>
+          <w:color w:val="7F7F7F" w:themeColor="text1" w:themeTint="80"/>
+        </w:rPr>
+      </w:pPr>
+      <w:r>
+        <w:rPr>
+          <w:color w:val="7F7F7F" w:themeColor="text1" w:themeTint="80"/>
+        </w:rPr>
         <w:t xml:space="preserve">{% </w:t>
       </w:r>
       <w:proofErr w:type="spellStart"/>
       <w:r>
+        <w:rPr>
+          <w:color w:val="7F7F7F" w:themeColor="text1" w:themeTint="80"/>
+        </w:rPr>
         <w:t>endwith</w:t>
       </w:r>
       <w:proofErr w:type="spellEnd"/>
       <w:r>
+        <w:rPr>
+          <w:color w:val="7F7F7F" w:themeColor="text1" w:themeTint="80"/>
+        </w:rPr>
         <w:t xml:space="preserve"> %}</w:t>
       </w:r>
     </w:p>
@@ -7367,29 +7483,55 @@
     </w:p>
     <w:p/>
     <w:p>
-      <w:r>
+      <w:pPr>
+        <w:rPr>
+          <w:color w:val="7F7F7F" w:themeColor="text1" w:themeTint="80"/>
+        </w:rPr>
+      </w:pPr>
+      <w:r>
+        <w:rPr>
+          <w:color w:val="7F7F7F" w:themeColor="text1" w:themeTint="80"/>
+        </w:rPr>
         <w:t xml:space="preserve">{% with </w:t>
       </w:r>
       <w:proofErr w:type="spellStart"/>
       <w:r>
+        <w:rPr>
+          <w:color w:val="7F7F7F" w:themeColor="text1" w:themeTint="80"/>
+        </w:rPr>
         <w:t>dataproduct</w:t>
       </w:r>
       <w:proofErr w:type="spellEnd"/>
       <w:r>
+        <w:rPr>
+          <w:color w:val="7F7F7F" w:themeColor="text1" w:themeTint="80"/>
+        </w:rPr>
         <w:t>=</w:t>
       </w:r>
       <w:proofErr w:type="spellStart"/>
       <w:r>
+        <w:rPr>
+          <w:color w:val="7F7F7F" w:themeColor="text1" w:themeTint="80"/>
+        </w:rPr>
         <w:t>grant.</w:t>
       </w:r>
       <w:r>
+        <w:rPr>
+          <w:color w:val="7F7F7F" w:themeColor="text1" w:themeTint="80"/>
+        </w:rPr>
         <w:t>physical</w:t>
       </w:r>
       <w:r>
+        <w:rPr>
+          <w:color w:val="7F7F7F" w:themeColor="text1" w:themeTint="80"/>
+        </w:rPr>
         <w:t>_data_products.first</w:t>
       </w:r>
       <w:proofErr w:type="spellEnd"/>
       <w:r>
+        <w:rPr>
+          <w:color w:val="7F7F7F" w:themeColor="text1" w:themeTint="80"/>
+        </w:rPr>
         <w:t>() %}</w:t>
       </w:r>
     </w:p>
@@ -7761,29 +7903,55 @@
     </w:p>
     <w:p/>
     <w:p>
-      <w:r>
+      <w:pPr>
+        <w:rPr>
+          <w:color w:val="7F7F7F" w:themeColor="text1" w:themeTint="80"/>
+        </w:rPr>
+      </w:pPr>
+      <w:r>
+        <w:rPr>
+          <w:color w:val="7F7F7F" w:themeColor="text1" w:themeTint="80"/>
+        </w:rPr>
         <w:t xml:space="preserve">{% with </w:t>
       </w:r>
       <w:proofErr w:type="spellStart"/>
       <w:r>
+        <w:rPr>
+          <w:color w:val="7F7F7F" w:themeColor="text1" w:themeTint="80"/>
+        </w:rPr>
         <w:t>dataproduct</w:t>
       </w:r>
       <w:proofErr w:type="spellEnd"/>
       <w:r>
+        <w:rPr>
+          <w:color w:val="7F7F7F" w:themeColor="text1" w:themeTint="80"/>
+        </w:rPr>
         <w:t>=</w:t>
       </w:r>
       <w:proofErr w:type="spellStart"/>
       <w:r>
+        <w:rPr>
+          <w:color w:val="7F7F7F" w:themeColor="text1" w:themeTint="80"/>
+        </w:rPr>
         <w:t>grant.</w:t>
       </w:r>
       <w:r>
+        <w:rPr>
+          <w:color w:val="7F7F7F" w:themeColor="text1" w:themeTint="80"/>
+        </w:rPr>
         <w:t>hardcopy</w:t>
       </w:r>
       <w:r>
+        <w:rPr>
+          <w:color w:val="7F7F7F" w:themeColor="text1" w:themeTint="80"/>
+        </w:rPr>
         <w:t>_data_products.first</w:t>
       </w:r>
       <w:proofErr w:type="spellEnd"/>
       <w:r>
+        <w:rPr>
+          <w:color w:val="7F7F7F" w:themeColor="text1" w:themeTint="80"/>
+        </w:rPr>
         <w:t>() %}</w:t>
       </w:r>
     </w:p>
@@ -8130,15 +8298,29 @@
     </w:tbl>
     <w:p/>
     <w:p>
-      <w:r>
+      <w:pPr>
+        <w:rPr>
+          <w:color w:val="7F7F7F" w:themeColor="text1" w:themeTint="80"/>
+        </w:rPr>
+      </w:pPr>
+      <w:r>
+        <w:rPr>
+          <w:color w:val="7F7F7F" w:themeColor="text1" w:themeTint="80"/>
+        </w:rPr>
         <w:t xml:space="preserve">{% </w:t>
       </w:r>
       <w:proofErr w:type="spellStart"/>
       <w:r>
+        <w:rPr>
+          <w:color w:val="7F7F7F" w:themeColor="text1" w:themeTint="80"/>
+        </w:rPr>
         <w:t>endwith</w:t>
       </w:r>
       <w:proofErr w:type="spellEnd"/>
       <w:r>
+        <w:rPr>
+          <w:color w:val="7F7F7F" w:themeColor="text1" w:themeTint="80"/>
+        </w:rPr>
         <w:t xml:space="preserve"> %}</w:t>
       </w:r>
     </w:p>
@@ -8222,29 +8404,55 @@
     </w:p>
     <w:p/>
     <w:p>
-      <w:r>
+      <w:pPr>
+        <w:rPr>
+          <w:color w:val="7F7F7F" w:themeColor="text1" w:themeTint="80"/>
+        </w:rPr>
+      </w:pPr>
+      <w:r>
+        <w:rPr>
+          <w:color w:val="7F7F7F" w:themeColor="text1" w:themeTint="80"/>
+        </w:rPr>
         <w:t xml:space="preserve">{% with </w:t>
       </w:r>
       <w:proofErr w:type="spellStart"/>
       <w:r>
+        <w:rPr>
+          <w:color w:val="7F7F7F" w:themeColor="text1" w:themeTint="80"/>
+        </w:rPr>
         <w:t>dataproduct</w:t>
       </w:r>
       <w:proofErr w:type="spellEnd"/>
       <w:r>
+        <w:rPr>
+          <w:color w:val="7F7F7F" w:themeColor="text1" w:themeTint="80"/>
+        </w:rPr>
         <w:t>=</w:t>
       </w:r>
       <w:proofErr w:type="spellStart"/>
       <w:r>
+        <w:rPr>
+          <w:color w:val="7F7F7F" w:themeColor="text1" w:themeTint="80"/>
+        </w:rPr>
         <w:t>grant.</w:t>
       </w:r>
       <w:r>
+        <w:rPr>
+          <w:color w:val="7F7F7F" w:themeColor="text1" w:themeTint="80"/>
+        </w:rPr>
         <w:t>third_party</w:t>
       </w:r>
       <w:r>
+        <w:rPr>
+          <w:color w:val="7F7F7F" w:themeColor="text1" w:themeTint="80"/>
+        </w:rPr>
         <w:t>_data_products.first</w:t>
       </w:r>
       <w:proofErr w:type="spellEnd"/>
       <w:r>
+        <w:rPr>
+          <w:color w:val="7F7F7F" w:themeColor="text1" w:themeTint="80"/>
+        </w:rPr>
         <w:t>() %}</w:t>
       </w:r>
     </w:p>
@@ -8533,6 +8741,9 @@
             <w:r>
               <w:t>dataproduct.data_volume</w:t>
             </w:r>
+            <w:r>
+              <w:t>|filesizeformat</w:t>
+            </w:r>
             <w:proofErr w:type="spellEnd"/>
             <w:r>
               <w:t xml:space="preserve"> }}</w:t>
@@ -8686,15 +8897,29 @@
     </w:tbl>
     <w:p/>
     <w:p>
-      <w:r>
+      <w:pPr>
+        <w:rPr>
+          <w:color w:val="7F7F7F" w:themeColor="text1" w:themeTint="80"/>
+        </w:rPr>
+      </w:pPr>
+      <w:r>
+        <w:rPr>
+          <w:color w:val="7F7F7F" w:themeColor="text1" w:themeTint="80"/>
+        </w:rPr>
         <w:t xml:space="preserve">{% </w:t>
       </w:r>
       <w:proofErr w:type="spellStart"/>
       <w:r>
+        <w:rPr>
+          <w:color w:val="7F7F7F" w:themeColor="text1" w:themeTint="80"/>
+        </w:rPr>
         <w:t>endwith</w:t>
       </w:r>
       <w:proofErr w:type="spellEnd"/>
       <w:r>
+        <w:rPr>
+          <w:color w:val="7F7F7F" w:themeColor="text1" w:themeTint="80"/>
+        </w:rPr>
         <w:t xml:space="preserve"> %}</w:t>
       </w:r>
     </w:p>
@@ -8706,6 +8931,44 @@
     </w:sectPr>
   </w:body>
 </w:document>
+</file>
+
+<file path=word/endnotes.xml><?xml version="1.0" encoding="utf-8"?>
+<w:endnotes xmlns:wpc="http://schemas.microsoft.com/office/word/2010/wordprocessingCanvas" xmlns:cx="http://schemas.microsoft.com/office/drawing/2014/chartex" xmlns:cx1="http://schemas.microsoft.com/office/drawing/2015/9/8/chartex" xmlns:cx2="http://schemas.microsoft.com/office/drawing/2015/10/21/chartex" xmlns:cx3="http://schemas.microsoft.com/office/drawing/2016/5/9/chartex" xmlns:cx4="http://schemas.microsoft.com/office/drawing/2016/5/10/chartex" xmlns:cx5="http://schemas.microsoft.com/office/drawing/2016/5/11/chartex" xmlns:cx6="http://schemas.microsoft.com/office/drawing/2016/5/12/chartex" xmlns:cx7="http://schemas.microsoft.com/office/drawing/2016/5/13/chartex" xmlns:cx8="http://schemas.microsoft.com/office/drawing/2016/5/14/chartex" xmlns:mc="http://schemas.openxmlformats.org/markup-compatibility/2006" xmlns:aink="http://schemas.microsoft.com/office/drawing/2016/ink" xmlns:am3d="http://schemas.microsoft.com/office/drawing/2017/model3d" xmlns:o="urn:schemas-microsoft-com:office:office" xmlns:r="http://schemas.openxmlformats.org/officeDocument/2006/relationships" xmlns:m="http://schemas.openxmlformats.org/officeDocument/2006/math" xmlns:v="urn:schemas-microsoft-com:vml" xmlns:wp14="http://schemas.microsoft.com/office/word/2010/wordprocessingDrawing" xmlns:wp="http://schemas.openxmlformats.org/drawingml/2006/wordprocessingDrawing" xmlns:w10="urn:schemas-microsoft-com:office:word" xmlns:w="http://schemas.openxmlformats.org/wordprocessingml/2006/main" xmlns:w14="http://schemas.microsoft.com/office/word/2010/wordml" xmlns:w15="http://schemas.microsoft.com/office/word/2012/wordml" xmlns:w16cex="http://schemas.microsoft.com/office/word/2018/wordml/cex" xmlns:w16cid="http://schemas.microsoft.com/office/word/2016/wordml/cid" xmlns:w16="http://schemas.microsoft.com/office/word/2018/wordml" xmlns:w16se="http://schemas.microsoft.com/office/word/2015/wordml/symex" xmlns:wpg="http://schemas.microsoft.com/office/word/2010/wordprocessingGroup" xmlns:wpi="http://schemas.microsoft.com/office/word/2010/wordprocessingInk" xmlns:wne="http://schemas.microsoft.com/office/word/2006/wordml" xmlns:wps="http://schemas.microsoft.com/office/word/2010/wordprocessingShape" mc:Ignorable="w14 w15 w16se w16cid w16 w16cex wp14">
+  <w:endnote w:type="separator" w:id="-1">
+    <w:p>
+      <w:r>
+        <w:separator/>
+      </w:r>
+    </w:p>
+  </w:endnote>
+  <w:endnote w:type="continuationSeparator" w:id="0">
+    <w:p>
+      <w:r>
+        <w:continuationSeparator/>
+      </w:r>
+    </w:p>
+  </w:endnote>
+</w:endnotes>
+</file>
+
+<file path=word/footnotes.xml><?xml version="1.0" encoding="utf-8"?>
+<w:footnotes xmlns:wpc="http://schemas.microsoft.com/office/word/2010/wordprocessingCanvas" xmlns:cx="http://schemas.microsoft.com/office/drawing/2014/chartex" xmlns:cx1="http://schemas.microsoft.com/office/drawing/2015/9/8/chartex" xmlns:cx2="http://schemas.microsoft.com/office/drawing/2015/10/21/chartex" xmlns:cx3="http://schemas.microsoft.com/office/drawing/2016/5/9/chartex" xmlns:cx4="http://schemas.microsoft.com/office/drawing/2016/5/10/chartex" xmlns:cx5="http://schemas.microsoft.com/office/drawing/2016/5/11/chartex" xmlns:cx6="http://schemas.microsoft.com/office/drawing/2016/5/12/chartex" xmlns:cx7="http://schemas.microsoft.com/office/drawing/2016/5/13/chartex" xmlns:cx8="http://schemas.microsoft.com/office/drawing/2016/5/14/chartex" xmlns:mc="http://schemas.openxmlformats.org/markup-compatibility/2006" xmlns:aink="http://schemas.microsoft.com/office/drawing/2016/ink" xmlns:am3d="http://schemas.microsoft.com/office/drawing/2017/model3d" xmlns:o="urn:schemas-microsoft-com:office:office" xmlns:r="http://schemas.openxmlformats.org/officeDocument/2006/relationships" xmlns:m="http://schemas.openxmlformats.org/officeDocument/2006/math" xmlns:v="urn:schemas-microsoft-com:vml" xmlns:wp14="http://schemas.microsoft.com/office/word/2010/wordprocessingDrawing" xmlns:wp="http://schemas.openxmlformats.org/drawingml/2006/wordprocessingDrawing" xmlns:w10="urn:schemas-microsoft-com:office:word" xmlns:w="http://schemas.openxmlformats.org/wordprocessingml/2006/main" xmlns:w14="http://schemas.microsoft.com/office/word/2010/wordml" xmlns:w15="http://schemas.microsoft.com/office/word/2012/wordml" xmlns:w16cex="http://schemas.microsoft.com/office/word/2018/wordml/cex" xmlns:w16cid="http://schemas.microsoft.com/office/word/2016/wordml/cid" xmlns:w16="http://schemas.microsoft.com/office/word/2018/wordml" xmlns:w16se="http://schemas.microsoft.com/office/word/2015/wordml/symex" xmlns:wpg="http://schemas.microsoft.com/office/word/2010/wordprocessingGroup" xmlns:wpi="http://schemas.microsoft.com/office/word/2010/wordprocessingInk" xmlns:wne="http://schemas.microsoft.com/office/word/2006/wordml" xmlns:wps="http://schemas.microsoft.com/office/word/2010/wordprocessingShape" mc:Ignorable="w14 w15 w16se w16cid w16 w16cex wp14">
+  <w:footnote w:type="separator" w:id="-1">
+    <w:p>
+      <w:r>
+        <w:separator/>
+      </w:r>
+    </w:p>
+  </w:footnote>
+  <w:footnote w:type="continuationSeparator" w:id="0">
+    <w:p>
+      <w:r>
+        <w:continuationSeparator/>
+      </w:r>
+    </w:p>
+  </w:footnote>
+</w:footnotes>
 </file>
 
 <file path=word/numbering.xml><?xml version="1.0" encoding="utf-8"?>
@@ -9881,6 +10144,48 @@
       <w:szCs w:val="18"/>
     </w:rPr>
   </w:style>
+  <w:style w:type="paragraph" w:styleId="Header">
+    <w:name w:val="header"/>
+    <w:basedOn w:val="Normal"/>
+    <w:link w:val="HeaderChar"/>
+    <w:uiPriority w:val="99"/>
+    <w:unhideWhenUsed/>
+    <w:rsid w:val="00E23D87"/>
+    <w:pPr>
+      <w:tabs>
+        <w:tab w:val="center" w:pos="4513"/>
+        <w:tab w:val="right" w:pos="9026"/>
+      </w:tabs>
+    </w:pPr>
+  </w:style>
+  <w:style w:type="character" w:customStyle="1" w:styleId="HeaderChar">
+    <w:name w:val="Header Char"/>
+    <w:basedOn w:val="DefaultParagraphFont"/>
+    <w:link w:val="Header"/>
+    <w:uiPriority w:val="99"/>
+    <w:rsid w:val="00E23D87"/>
+  </w:style>
+  <w:style w:type="paragraph" w:styleId="Footer">
+    <w:name w:val="footer"/>
+    <w:basedOn w:val="Normal"/>
+    <w:link w:val="FooterChar"/>
+    <w:uiPriority w:val="99"/>
+    <w:unhideWhenUsed/>
+    <w:rsid w:val="00E23D87"/>
+    <w:pPr>
+      <w:tabs>
+        <w:tab w:val="center" w:pos="4513"/>
+        <w:tab w:val="right" w:pos="9026"/>
+      </w:tabs>
+    </w:pPr>
+  </w:style>
+  <w:style w:type="character" w:customStyle="1" w:styleId="FooterChar">
+    <w:name w:val="Footer Char"/>
+    <w:basedOn w:val="DefaultParagraphFont"/>
+    <w:link w:val="Footer"/>
+    <w:uiPriority w:val="99"/>
+    <w:rsid w:val="00E23D87"/>
+  </w:style>
 </w:styles>
 </file>
 

</xml_diff>